<commit_message>
Added CME scraping script
</commit_message>
<xml_diff>
--- a/drafts/Student_Faculty_Contract.docx
+++ b/drafts/Student_Faculty_Contract.docx
@@ -522,103 +522,8 @@
                 <w:sz w:val="24"/>
                 <w:szCs w:val="24"/>
               </w:rPr>
-              <w:t xml:space="preserve"> </w:t>
-            </w:r>
-            <w:bookmarkStart w:id="0" w:name="Text7"/>
-            <w:r>
-              <w:rPr>
-                <w:rFonts w:ascii="Times New Roman" w:hAnsi="Times New Roman" w:cs="Times New Roman"/>
-                <w:sz w:val="24"/>
-                <w:szCs w:val="24"/>
-              </w:rPr>
-              <w:fldChar w:fldCharType="begin">
-                <w:ffData>
-                  <w:name w:val="Text7"/>
-                  <w:enabled/>
-                  <w:calcOnExit w:val="0"/>
-                  <w:textInput>
-                    <w:maxLength w:val="18"/>
-                  </w:textInput>
-                </w:ffData>
-              </w:fldChar>
-            </w:r>
-            <w:r>
-              <w:rPr>
-                <w:rFonts w:ascii="Times New Roman" w:hAnsi="Times New Roman" w:cs="Times New Roman"/>
-                <w:sz w:val="24"/>
-                <w:szCs w:val="24"/>
-              </w:rPr>
-              <w:instrText xml:space="preserve"> FORMTEXT </w:instrText>
-            </w:r>
-            <w:r>
-              <w:rPr>
-                <w:rFonts w:ascii="Times New Roman" w:hAnsi="Times New Roman" w:cs="Times New Roman"/>
-                <w:sz w:val="24"/>
-                <w:szCs w:val="24"/>
-              </w:rPr>
-            </w:r>
-            <w:r>
-              <w:rPr>
-                <w:rFonts w:ascii="Times New Roman" w:hAnsi="Times New Roman" w:cs="Times New Roman"/>
-                <w:sz w:val="24"/>
-                <w:szCs w:val="24"/>
-              </w:rPr>
-              <w:fldChar w:fldCharType="separate"/>
-            </w:r>
-            <w:r>
-              <w:rPr>
-                <w:rFonts w:ascii="Times New Roman" w:hAnsi="Times New Roman" w:cs="Times New Roman"/>
-                <w:noProof/>
-                <w:sz w:val="24"/>
-                <w:szCs w:val="24"/>
-              </w:rPr>
-              <w:t> </w:t>
-            </w:r>
-            <w:r>
-              <w:rPr>
-                <w:rFonts w:ascii="Times New Roman" w:hAnsi="Times New Roman" w:cs="Times New Roman"/>
-                <w:noProof/>
-                <w:sz w:val="24"/>
-                <w:szCs w:val="24"/>
-              </w:rPr>
-              <w:t> </w:t>
-            </w:r>
-            <w:r>
-              <w:rPr>
-                <w:rFonts w:ascii="Times New Roman" w:hAnsi="Times New Roman" w:cs="Times New Roman"/>
-                <w:noProof/>
-                <w:sz w:val="24"/>
-                <w:szCs w:val="24"/>
-              </w:rPr>
-              <w:t> </w:t>
-            </w:r>
-            <w:r>
-              <w:rPr>
-                <w:rFonts w:ascii="Times New Roman" w:hAnsi="Times New Roman" w:cs="Times New Roman"/>
-                <w:noProof/>
-                <w:sz w:val="24"/>
-                <w:szCs w:val="24"/>
-              </w:rPr>
-              <w:t> </w:t>
-            </w:r>
-            <w:r>
-              <w:rPr>
-                <w:rFonts w:ascii="Times New Roman" w:hAnsi="Times New Roman" w:cs="Times New Roman"/>
-                <w:noProof/>
-                <w:sz w:val="24"/>
-                <w:szCs w:val="24"/>
-              </w:rPr>
-              <w:t> </w:t>
-            </w:r>
-            <w:r>
-              <w:rPr>
-                <w:rFonts w:ascii="Times New Roman" w:hAnsi="Times New Roman" w:cs="Times New Roman"/>
-                <w:sz w:val="24"/>
-                <w:szCs w:val="24"/>
-              </w:rPr>
-              <w:fldChar w:fldCharType="end"/>
-            </w:r>
-            <w:bookmarkEnd w:id="0"/>
+              <w:t xml:space="preserve"> 1-815-753-0378</w:t>
+            </w:r>
           </w:p>
         </w:tc>
       </w:tr>
@@ -938,100 +843,24 @@
           <w:sz w:val="24"/>
           <w:szCs w:val="24"/>
         </w:rPr>
-        <w:t xml:space="preserve">will be involved with the project about </w:t>
-      </w:r>
-      <w:r>
-        <w:rPr>
-          <w:rFonts w:ascii="Times New Roman" w:hAnsi="Times New Roman" w:cs="Times New Roman"/>
-          <w:sz w:val="24"/>
-          <w:szCs w:val="24"/>
-        </w:rPr>
-        <w:fldChar w:fldCharType="begin">
-          <w:ffData>
-            <w:name w:val=""/>
-            <w:enabled/>
-            <w:calcOnExit w:val="0"/>
-            <w:textInput>
-              <w:maxLength w:val="30"/>
-            </w:textInput>
-          </w:ffData>
-        </w:fldChar>
-      </w:r>
-      <w:r>
-        <w:rPr>
-          <w:rFonts w:ascii="Times New Roman" w:hAnsi="Times New Roman" w:cs="Times New Roman"/>
-          <w:sz w:val="24"/>
-          <w:szCs w:val="24"/>
-        </w:rPr>
-        <w:instrText xml:space="preserve"> FORMTEXT </w:instrText>
-      </w:r>
-      <w:r>
-        <w:rPr>
-          <w:rFonts w:ascii="Times New Roman" w:hAnsi="Times New Roman" w:cs="Times New Roman"/>
-          <w:sz w:val="24"/>
-          <w:szCs w:val="24"/>
-        </w:rPr>
-      </w:r>
-      <w:r>
-        <w:rPr>
-          <w:rFonts w:ascii="Times New Roman" w:hAnsi="Times New Roman" w:cs="Times New Roman"/>
-          <w:sz w:val="24"/>
-          <w:szCs w:val="24"/>
-        </w:rPr>
-        <w:fldChar w:fldCharType="separate"/>
-      </w:r>
-      <w:r>
-        <w:rPr>
-          <w:rFonts w:ascii="Times New Roman" w:hAnsi="Times New Roman" w:cs="Times New Roman"/>
-          <w:noProof/>
-          <w:sz w:val="24"/>
-          <w:szCs w:val="24"/>
-        </w:rPr>
-        <w:t> </w:t>
-      </w:r>
-      <w:r>
-        <w:rPr>
-          <w:rFonts w:ascii="Times New Roman" w:hAnsi="Times New Roman" w:cs="Times New Roman"/>
-          <w:noProof/>
-          <w:sz w:val="24"/>
-          <w:szCs w:val="24"/>
-        </w:rPr>
-        <w:t> </w:t>
-      </w:r>
-      <w:r>
-        <w:rPr>
-          <w:rFonts w:ascii="Times New Roman" w:hAnsi="Times New Roman" w:cs="Times New Roman"/>
-          <w:noProof/>
-          <w:sz w:val="24"/>
-          <w:szCs w:val="24"/>
-        </w:rPr>
-        <w:t> </w:t>
-      </w:r>
-      <w:r>
-        <w:rPr>
-          <w:rFonts w:ascii="Times New Roman" w:hAnsi="Times New Roman" w:cs="Times New Roman"/>
-          <w:noProof/>
-          <w:sz w:val="24"/>
-          <w:szCs w:val="24"/>
-        </w:rPr>
-        <w:t> </w:t>
-      </w:r>
-      <w:r>
-        <w:rPr>
-          <w:rFonts w:ascii="Times New Roman" w:hAnsi="Times New Roman" w:cs="Times New Roman"/>
-          <w:noProof/>
-          <w:sz w:val="24"/>
-          <w:szCs w:val="24"/>
-        </w:rPr>
-        <w:t> </w:t>
-      </w:r>
-      <w:r>
-        <w:rPr>
-          <w:rFonts w:ascii="Times New Roman" w:hAnsi="Times New Roman" w:cs="Times New Roman"/>
-          <w:sz w:val="24"/>
-          <w:szCs w:val="24"/>
-        </w:rPr>
-        <w:fldChar w:fldCharType="end"/>
+        <w:t>will be involved with the project about</w:t>
+      </w:r>
+      <w:r>
+        <w:rPr>
+          <w:rFonts w:ascii="Times New Roman" w:hAnsi="Times New Roman" w:cs="Times New Roman"/>
+          <w:b/>
+          <w:sz w:val="24"/>
+          <w:szCs w:val="24"/>
+        </w:rPr>
+        <w:t xml:space="preserve"> </w:t>
+      </w:r>
+      <w:r>
+        <w:rPr>
+          <w:rFonts w:ascii="Times New Roman" w:hAnsi="Times New Roman" w:cs="Times New Roman"/>
+          <w:sz w:val="24"/>
+          <w:szCs w:val="24"/>
+        </w:rPr>
+        <w:t>5</w:t>
       </w:r>
       <w:r>
         <w:rPr>
@@ -1091,92 +920,7 @@
           <w:sz w:val="24"/>
           <w:szCs w:val="24"/>
         </w:rPr>
-        <w:fldChar w:fldCharType="begin">
-          <w:ffData>
-            <w:name w:val=""/>
-            <w:enabled/>
-            <w:calcOnExit w:val="0"/>
-            <w:textInput>
-              <w:maxLength w:val="30"/>
-            </w:textInput>
-          </w:ffData>
-        </w:fldChar>
-      </w:r>
-      <w:r>
-        <w:rPr>
-          <w:rFonts w:ascii="Times New Roman" w:hAnsi="Times New Roman" w:cs="Times New Roman"/>
-          <w:sz w:val="24"/>
-          <w:szCs w:val="24"/>
-        </w:rPr>
-        <w:instrText xml:space="preserve"> FORMTEXT </w:instrText>
-      </w:r>
-      <w:r>
-        <w:rPr>
-          <w:rFonts w:ascii="Times New Roman" w:hAnsi="Times New Roman" w:cs="Times New Roman"/>
-          <w:sz w:val="24"/>
-          <w:szCs w:val="24"/>
-        </w:rPr>
-      </w:r>
-      <w:r>
-        <w:rPr>
-          <w:rFonts w:ascii="Times New Roman" w:hAnsi="Times New Roman" w:cs="Times New Roman"/>
-          <w:sz w:val="24"/>
-          <w:szCs w:val="24"/>
-        </w:rPr>
-        <w:fldChar w:fldCharType="separate"/>
-      </w:r>
-      <w:r>
-        <w:rPr>
-          <w:rFonts w:ascii="Times New Roman" w:hAnsi="Times New Roman" w:cs="Times New Roman"/>
-          <w:noProof/>
-          <w:sz w:val="24"/>
-          <w:szCs w:val="24"/>
-        </w:rPr>
-        <w:t> </w:t>
-      </w:r>
-      <w:r>
-        <w:rPr>
-          <w:rFonts w:ascii="Times New Roman" w:hAnsi="Times New Roman" w:cs="Times New Roman"/>
-          <w:noProof/>
-          <w:sz w:val="24"/>
-          <w:szCs w:val="24"/>
-        </w:rPr>
-        <w:t> </w:t>
-      </w:r>
-      <w:r>
-        <w:rPr>
-          <w:rFonts w:ascii="Times New Roman" w:hAnsi="Times New Roman" w:cs="Times New Roman"/>
-          <w:noProof/>
-          <w:sz w:val="24"/>
-          <w:szCs w:val="24"/>
-        </w:rPr>
-        <w:t> </w:t>
-      </w:r>
-      <w:r>
-        <w:rPr>
-          <w:rFonts w:ascii="Times New Roman" w:hAnsi="Times New Roman" w:cs="Times New Roman"/>
-          <w:noProof/>
-          <w:sz w:val="24"/>
-          <w:szCs w:val="24"/>
-        </w:rPr>
-        <w:t> </w:t>
-      </w:r>
-      <w:r>
-        <w:rPr>
-          <w:rFonts w:ascii="Times New Roman" w:hAnsi="Times New Roman" w:cs="Times New Roman"/>
-          <w:noProof/>
-          <w:sz w:val="24"/>
-          <w:szCs w:val="24"/>
-        </w:rPr>
-        <w:t> </w:t>
-      </w:r>
-      <w:r>
-        <w:rPr>
-          <w:rFonts w:ascii="Times New Roman" w:hAnsi="Times New Roman" w:cs="Times New Roman"/>
-          <w:sz w:val="24"/>
-          <w:szCs w:val="24"/>
-        </w:rPr>
-        <w:fldChar w:fldCharType="end"/>
+        <w:t>04/30/21</w:t>
       </w:r>
       <w:r>
         <w:rPr>
@@ -1242,95 +986,26 @@
           <w:sz w:val="24"/>
           <w:szCs w:val="24"/>
         </w:rPr>
-        <w:fldChar w:fldCharType="begin">
-          <w:ffData>
-            <w:name w:val="Text13"/>
-            <w:enabled/>
-            <w:calcOnExit w:val="0"/>
-            <w:textInput>
-              <w:maxLength w:val="300"/>
-            </w:textInput>
-          </w:ffData>
-        </w:fldChar>
-      </w:r>
-      <w:bookmarkStart w:id="1" w:name="Text13"/>
-      <w:r>
-        <w:rPr>
-          <w:rFonts w:ascii="Times New Roman" w:hAnsi="Times New Roman" w:cs="Times New Roman"/>
-          <w:sz w:val="24"/>
-          <w:szCs w:val="24"/>
-        </w:rPr>
-        <w:instrText xml:space="preserve"> FORMTEXT </w:instrText>
-      </w:r>
-      <w:r>
-        <w:rPr>
-          <w:rFonts w:ascii="Times New Roman" w:hAnsi="Times New Roman" w:cs="Times New Roman"/>
-          <w:sz w:val="24"/>
-          <w:szCs w:val="24"/>
-        </w:rPr>
-      </w:r>
-      <w:r>
-        <w:rPr>
-          <w:rFonts w:ascii="Times New Roman" w:hAnsi="Times New Roman" w:cs="Times New Roman"/>
-          <w:sz w:val="24"/>
-          <w:szCs w:val="24"/>
-        </w:rPr>
-        <w:fldChar w:fldCharType="separate"/>
-      </w:r>
-      <w:r>
-        <w:rPr>
-          <w:rFonts w:ascii="Times New Roman" w:hAnsi="Times New Roman" w:cs="Times New Roman"/>
-          <w:noProof/>
-          <w:sz w:val="24"/>
-          <w:szCs w:val="24"/>
-        </w:rPr>
-        <w:t> </w:t>
-      </w:r>
-      <w:r>
-        <w:rPr>
-          <w:rFonts w:ascii="Times New Roman" w:hAnsi="Times New Roman" w:cs="Times New Roman"/>
-          <w:noProof/>
-          <w:sz w:val="24"/>
-          <w:szCs w:val="24"/>
-        </w:rPr>
-        <w:t> </w:t>
-      </w:r>
-      <w:r>
-        <w:rPr>
-          <w:rFonts w:ascii="Times New Roman" w:hAnsi="Times New Roman" w:cs="Times New Roman"/>
-          <w:noProof/>
-          <w:sz w:val="24"/>
-          <w:szCs w:val="24"/>
-        </w:rPr>
-        <w:t> </w:t>
-      </w:r>
-      <w:r>
-        <w:rPr>
-          <w:rFonts w:ascii="Times New Roman" w:hAnsi="Times New Roman" w:cs="Times New Roman"/>
-          <w:noProof/>
-          <w:sz w:val="24"/>
-          <w:szCs w:val="24"/>
-        </w:rPr>
-        <w:t> </w:t>
-      </w:r>
-      <w:r>
-        <w:rPr>
-          <w:rFonts w:ascii="Times New Roman" w:hAnsi="Times New Roman" w:cs="Times New Roman"/>
-          <w:noProof/>
-          <w:sz w:val="24"/>
-          <w:szCs w:val="24"/>
-        </w:rPr>
-        <w:t> </w:t>
-      </w:r>
-      <w:r>
-        <w:rPr>
-          <w:rFonts w:ascii="Times New Roman" w:hAnsi="Times New Roman" w:cs="Times New Roman"/>
-          <w:sz w:val="24"/>
-          <w:szCs w:val="24"/>
-        </w:rPr>
-        <w:fldChar w:fldCharType="end"/>
-      </w:r>
-      <w:bookmarkEnd w:id="1"/>
+        <w:t xml:space="preserve">Learn valuable research </w:t>
+      </w:r>
+      <w:proofErr w:type="gramStart"/>
+      <w:r>
+        <w:rPr>
+          <w:rFonts w:ascii="Times New Roman" w:hAnsi="Times New Roman" w:cs="Times New Roman"/>
+          <w:sz w:val="24"/>
+          <w:szCs w:val="24"/>
+        </w:rPr>
+        <w:t>skills, and</w:t>
+      </w:r>
+      <w:proofErr w:type="gramEnd"/>
+      <w:r>
+        <w:rPr>
+          <w:rFonts w:ascii="Times New Roman" w:hAnsi="Times New Roman" w:cs="Times New Roman"/>
+          <w:sz w:val="24"/>
+          <w:szCs w:val="24"/>
+        </w:rPr>
+        <w:t xml:space="preserve"> increase our understanding of market based indicators of monetary policy.</w:t>
+      </w:r>
     </w:p>
     <w:p>
       <w:pPr>
@@ -1529,16 +1204,14 @@
         <w:lastRenderedPageBreak/>
         <w:t xml:space="preserve">Data analysis, data </w:t>
       </w:r>
-      <w:proofErr w:type="gramStart"/>
-      <w:r>
-        <w:rPr>
-          <w:rFonts w:ascii="Times New Roman" w:hAnsi="Times New Roman" w:cs="Times New Roman"/>
-          <w:sz w:val="24"/>
-          <w:szCs w:val="24"/>
-        </w:rPr>
-        <w:t>visualization,  and</w:t>
-      </w:r>
-      <w:proofErr w:type="gramEnd"/>
+      <w:r>
+        <w:rPr>
+          <w:rFonts w:ascii="Times New Roman" w:hAnsi="Times New Roman" w:cs="Times New Roman"/>
+          <w:sz w:val="24"/>
+          <w:szCs w:val="24"/>
+        </w:rPr>
+        <w:t>visualization, and</w:t>
+      </w:r>
       <w:r>
         <w:rPr>
           <w:rFonts w:ascii="Times New Roman" w:hAnsi="Times New Roman" w:cs="Times New Roman"/>
@@ -1602,16 +1275,14 @@
         </w:rPr>
         <w:t xml:space="preserve">Academic journals with articles that deal with monetary policy and finance. We will try to find high frequency data on market prices of various financial assets. If this data is not freely </w:t>
       </w:r>
-      <w:proofErr w:type="gramStart"/>
-      <w:r>
-        <w:rPr>
-          <w:rFonts w:ascii="Times New Roman" w:hAnsi="Times New Roman" w:cs="Times New Roman"/>
-          <w:sz w:val="24"/>
-          <w:szCs w:val="24"/>
-        </w:rPr>
-        <w:t>available</w:t>
-      </w:r>
-      <w:proofErr w:type="gramEnd"/>
+      <w:r>
+        <w:rPr>
+          <w:rFonts w:ascii="Times New Roman" w:hAnsi="Times New Roman" w:cs="Times New Roman"/>
+          <w:sz w:val="24"/>
+          <w:szCs w:val="24"/>
+        </w:rPr>
+        <w:t>available,</w:t>
+      </w:r>
       <w:r>
         <w:rPr>
           <w:rFonts w:ascii="Times New Roman" w:hAnsi="Times New Roman" w:cs="Times New Roman"/>
@@ -3013,61 +2684,7 @@
           <w:szCs w:val="24"/>
           <w:u w:val="single"/>
         </w:rPr>
-        <w:fldChar w:fldCharType="begin">
-          <w:ffData>
-            <w:name w:val="Text2"/>
-            <w:enabled/>
-            <w:calcOnExit w:val="0"/>
-            <w:textInput>
-              <w:default w:val="Enter your first &amp; last name"/>
-            </w:textInput>
-          </w:ffData>
-        </w:fldChar>
-      </w:r>
-      <w:r>
-        <w:rPr>
-          <w:rFonts w:cstheme="minorHAnsi"/>
-          <w:sz w:val="24"/>
-          <w:szCs w:val="24"/>
-          <w:u w:val="single"/>
-        </w:rPr>
-        <w:instrText xml:space="preserve"> FORMTEXT </w:instrText>
-      </w:r>
-      <w:r>
-        <w:rPr>
-          <w:rFonts w:cstheme="minorHAnsi"/>
-          <w:sz w:val="24"/>
-          <w:szCs w:val="24"/>
-          <w:u w:val="single"/>
-        </w:rPr>
-      </w:r>
-      <w:r>
-        <w:rPr>
-          <w:rFonts w:cstheme="minorHAnsi"/>
-          <w:sz w:val="24"/>
-          <w:szCs w:val="24"/>
-          <w:u w:val="single"/>
-        </w:rPr>
-        <w:fldChar w:fldCharType="separate"/>
-      </w:r>
-      <w:r>
-        <w:rPr>
-          <w:rFonts w:cstheme="minorHAnsi"/>
-          <w:noProof/>
-          <w:sz w:val="24"/>
-          <w:szCs w:val="24"/>
-          <w:u w:val="single"/>
-        </w:rPr>
-        <w:t>Enter your first &amp; last name</w:t>
-      </w:r>
-      <w:r>
-        <w:rPr>
-          <w:rFonts w:cstheme="minorHAnsi"/>
-          <w:sz w:val="24"/>
-          <w:szCs w:val="24"/>
-          <w:u w:val="single"/>
-        </w:rPr>
-        <w:fldChar w:fldCharType="end"/>
+        <w:t>Ethan Rahman</w:t>
       </w:r>
       <w:r>
         <w:rPr>

</xml_diff>